<commit_message>
add git usage doc
</commit_message>
<xml_diff>
--- a/yzstr朱浩男/1_week/git原理.docx
+++ b/yzstr朱浩男/1_week/git原理.docx
@@ -61,7 +61,7 @@
       </w:r>
       <w:r>
         <w:rPr>
-          <w:rStyle w:val="Hyperlink"/>
+          <w:rStyle w:val="a3"/>
         </w:rPr>
         <w:t>http://yzstr.com/2018/03/23/learn-git/</w:t>
       </w:r>
@@ -87,6 +87,325 @@
           <w:rFonts w:hint="eastAsia"/>
         </w:rPr>
         <w:t>的工作流程，作为补充。</w:t>
+      </w:r>
+    </w:p>
+    <w:p>
+      <w:r>
+        <w:rPr>
+          <w:rFonts w:hint="eastAsia"/>
+        </w:rPr>
+        <w:t>在</w:t>
+      </w:r>
+      <w:r>
+        <w:rPr>
+          <w:rFonts w:hint="eastAsia"/>
+        </w:rPr>
+        <w:t>git add</w:t>
+      </w:r>
+      <w:r>
+        <w:rPr>
+          <w:rFonts w:hint="eastAsia"/>
+        </w:rPr>
+        <w:t>和</w:t>
+      </w:r>
+      <w:r>
+        <w:rPr>
+          <w:rFonts w:hint="eastAsia"/>
+        </w:rPr>
+        <w:t>commit</w:t>
+      </w:r>
+      <w:r>
+        <w:rPr>
+          <w:rFonts w:hint="eastAsia"/>
+        </w:rPr>
+        <w:t>以后，</w:t>
+      </w:r>
+      <w:r>
+        <w:rPr>
+          <w:rFonts w:hint="eastAsia"/>
+        </w:rPr>
+        <w:t>git</w:t>
+      </w:r>
+      <w:r>
+        <w:rPr>
+          <w:rFonts w:hint="eastAsia"/>
+        </w:rPr>
+        <w:t>就跟踪所在目录下的所有文件（</w:t>
+      </w:r>
+      <w:r>
+        <w:rPr>
+          <w:rFonts w:hint="eastAsia"/>
+        </w:rPr>
+        <w:t>.</w:t>
+      </w:r>
+      <w:proofErr w:type="spellStart"/>
+      <w:r>
+        <w:t>gitignore</w:t>
+      </w:r>
+      <w:proofErr w:type="spellEnd"/>
+      <w:r>
+        <w:rPr>
+          <w:rFonts w:hint="eastAsia"/>
+        </w:rPr>
+        <w:t>所标识的除外）的动态，一次</w:t>
+      </w:r>
+      <w:r>
+        <w:rPr>
+          <w:rFonts w:hint="eastAsia"/>
+        </w:rPr>
+        <w:t>commit</w:t>
+      </w:r>
+      <w:r>
+        <w:rPr>
+          <w:rFonts w:hint="eastAsia"/>
+        </w:rPr>
+        <w:t>就相当于创建了一次快照。</w:t>
+      </w:r>
+      <w:r>
+        <w:rPr>
+          <w:rFonts w:hint="eastAsia"/>
+        </w:rPr>
+        <w:t>如果后面不小心</w:t>
+      </w:r>
+      <w:r>
+        <w:rPr>
+          <w:rFonts w:hint="eastAsia"/>
+        </w:rPr>
+        <w:t>发生了什么灾难性的错误，我们就可以用</w:t>
+      </w:r>
+      <w:r>
+        <w:rPr>
+          <w:rFonts w:hint="eastAsia"/>
+        </w:rPr>
+        <w:t>g</w:t>
+      </w:r>
+      <w:r>
+        <w:t>it res</w:t>
+      </w:r>
+      <w:r>
+        <w:rPr>
+          <w:rFonts w:hint="eastAsia"/>
+        </w:rPr>
+        <w:t>e</w:t>
+      </w:r>
+      <w:r>
+        <w:t>t</w:t>
+      </w:r>
+      <w:r>
+        <w:rPr>
+          <w:rFonts w:hint="eastAsia"/>
+        </w:rPr>
+        <w:t>来进行版本回退。同时如果退过头了后悔了我们也可以</w:t>
+      </w:r>
+      <w:r>
+        <w:rPr>
+          <w:rFonts w:hint="eastAsia"/>
+        </w:rPr>
+        <w:t>用同样的命令移到前面的版本，只要</w:t>
+      </w:r>
+      <w:r>
+        <w:rPr>
+          <w:rFonts w:hint="eastAsia"/>
+        </w:rPr>
+        <w:t>commit</w:t>
+      </w:r>
+      <w:r>
+        <w:t xml:space="preserve"> id</w:t>
+      </w:r>
+      <w:r>
+        <w:rPr>
+          <w:rFonts w:hint="eastAsia"/>
+        </w:rPr>
+        <w:t>还在，就不用担心回不到哪个版本。</w:t>
+      </w:r>
+    </w:p>
+    <w:p>
+      <w:r>
+        <w:rPr>
+          <w:rFonts w:hint="eastAsia"/>
+        </w:rPr>
+        <w:t>分支管理是</w:t>
+      </w:r>
+      <w:r>
+        <w:rPr>
+          <w:rFonts w:hint="eastAsia"/>
+        </w:rPr>
+        <w:t>git</w:t>
+      </w:r>
+      <w:r>
+        <w:rPr>
+          <w:rFonts w:hint="eastAsia"/>
+        </w:rPr>
+        <w:t>里比较厉害的一个功能。一般主分支都叫</w:t>
+      </w:r>
+      <w:r>
+        <w:rPr>
+          <w:rFonts w:hint="eastAsia"/>
+        </w:rPr>
+        <w:t>master</w:t>
+      </w:r>
+      <w:r>
+        <w:rPr>
+          <w:rFonts w:hint="eastAsia"/>
+        </w:rPr>
+        <w:t>，在多人协作的情形下，大家可以在</w:t>
+      </w:r>
+      <w:r>
+        <w:rPr>
+          <w:rFonts w:hint="eastAsia"/>
+        </w:rPr>
+        <w:t>master</w:t>
+      </w:r>
+      <w:r>
+        <w:rPr>
+          <w:rFonts w:hint="eastAsia"/>
+        </w:rPr>
+        <w:t>上分出自己的分支</w:t>
+      </w:r>
+      <w:r>
+        <w:rPr>
+          <w:rFonts w:hint="eastAsia"/>
+        </w:rPr>
+        <w:t>。比如我</w:t>
+      </w:r>
+      <w:r>
+        <w:rPr>
+          <w:rFonts w:hint="eastAsia"/>
+        </w:rPr>
+        <w:t>新建了一个分支</w:t>
+      </w:r>
+      <w:proofErr w:type="spellStart"/>
+      <w:r>
+        <w:rPr>
+          <w:rFonts w:hint="eastAsia"/>
+        </w:rPr>
+        <w:t>branch</w:t>
+      </w:r>
+      <w:r>
+        <w:t>_a</w:t>
+      </w:r>
+      <w:proofErr w:type="spellEnd"/>
+      <w:r>
+        <w:rPr>
+          <w:rFonts w:hint="eastAsia"/>
+        </w:rPr>
+        <w:t>，这时候我的状态和</w:t>
+      </w:r>
+      <w:r>
+        <w:rPr>
+          <w:rFonts w:hint="eastAsia"/>
+        </w:rPr>
+        <w:t>master</w:t>
+      </w:r>
+      <w:r>
+        <w:rPr>
+          <w:rFonts w:hint="eastAsia"/>
+        </w:rPr>
+        <w:t>的状态是一致的，然后我就可以在这个状态下做自己的开发而不影响</w:t>
+      </w:r>
+      <w:r>
+        <w:rPr>
+          <w:rFonts w:hint="eastAsia"/>
+        </w:rPr>
+        <w:t>master</w:t>
+      </w:r>
+      <w:r>
+        <w:rPr>
+          <w:rFonts w:hint="eastAsia"/>
+        </w:rPr>
+        <w:t>分支。如果我自己的分支上面工作已经完成，且检查了不会有问题，就可以把自己的</w:t>
+      </w:r>
+      <w:proofErr w:type="spellStart"/>
+      <w:r>
+        <w:rPr>
+          <w:rFonts w:hint="eastAsia"/>
+        </w:rPr>
+        <w:t>b</w:t>
+      </w:r>
+      <w:r>
+        <w:t>ranch_a</w:t>
+      </w:r>
+      <w:proofErr w:type="spellEnd"/>
+      <w:r>
+        <w:rPr>
+          <w:rFonts w:hint="eastAsia"/>
+        </w:rPr>
+        <w:t>分支</w:t>
+      </w:r>
+      <w:r>
+        <w:rPr>
+          <w:rFonts w:hint="eastAsia"/>
+        </w:rPr>
+        <w:t>m</w:t>
+      </w:r>
+      <w:r>
+        <w:t>erge</w:t>
+      </w:r>
+      <w:r>
+        <w:rPr>
+          <w:rFonts w:hint="eastAsia"/>
+        </w:rPr>
+        <w:t>到</w:t>
+      </w:r>
+      <w:r>
+        <w:rPr>
+          <w:rFonts w:hint="eastAsia"/>
+        </w:rPr>
+        <w:t>master</w:t>
+      </w:r>
+      <w:r>
+        <w:rPr>
+          <w:rFonts w:hint="eastAsia"/>
+        </w:rPr>
+        <w:t>上面。</w:t>
+      </w:r>
+      <w:r>
+        <w:rPr>
+          <w:rFonts w:hint="eastAsia"/>
+        </w:rPr>
+        <w:t>多人协作的时候，如果自己的分支改的东西和别人的分支改的不小心撞到了，我们就需要先把别人已经改好了的在</w:t>
+      </w:r>
+      <w:r>
+        <w:rPr>
+          <w:rFonts w:hint="eastAsia"/>
+        </w:rPr>
+        <w:t>master</w:t>
+      </w:r>
+      <w:r>
+        <w:rPr>
+          <w:rFonts w:hint="eastAsia"/>
+        </w:rPr>
+        <w:t>上面的状态</w:t>
+      </w:r>
+      <w:r>
+        <w:rPr>
+          <w:rFonts w:hint="eastAsia"/>
+        </w:rPr>
+        <w:t>pull</w:t>
+      </w:r>
+      <w:r>
+        <w:rPr>
+          <w:rFonts w:hint="eastAsia"/>
+        </w:rPr>
+        <w:t>下来，在这个状态上面作自己的修改再</w:t>
+      </w:r>
+      <w:r>
+        <w:rPr>
+          <w:rFonts w:hint="eastAsia"/>
+        </w:rPr>
+        <w:t>push</w:t>
+      </w:r>
+      <w:r>
+        <w:rPr>
+          <w:rFonts w:hint="eastAsia"/>
+        </w:rPr>
+        <w:t>上去</w:t>
+      </w:r>
+      <w:r>
+        <w:rPr>
+          <w:rFonts w:hint="eastAsia"/>
+        </w:rPr>
+        <w:t>。</w:t>
       </w:r>
     </w:p>
     <w:p>
@@ -99,31 +418,7 @@
         <w:rPr>
           <w:rFonts w:hint="eastAsia"/>
         </w:rPr>
-        <w:t>在</w:t>
-      </w:r>
-      <w:r>
-        <w:rPr>
-          <w:rFonts w:hint="eastAsia"/>
-        </w:rPr>
-        <w:t>git add</w:t>
-      </w:r>
-      <w:r>
-        <w:rPr>
-          <w:rFonts w:hint="eastAsia"/>
-        </w:rPr>
-        <w:t>和</w:t>
-      </w:r>
-      <w:r>
-        <w:rPr>
-          <w:rFonts w:hint="eastAsia"/>
-        </w:rPr>
-        <w:t>commit</w:t>
-      </w:r>
-      <w:r>
-        <w:rPr>
-          <w:rFonts w:hint="eastAsia"/>
-        </w:rPr>
-        <w:t>以后，</w:t>
+        <w:t>至于</w:t>
       </w:r>
       <w:r>
         <w:rPr>
@@ -135,76 +430,27 @@
         <w:rPr>
           <w:rFonts w:hint="eastAsia"/>
         </w:rPr>
-        <w:t>就跟踪所在目录下的所有文件（</w:t>
-      </w:r>
-      <w:r>
-        <w:rPr>
-          <w:rFonts w:hint="eastAsia"/>
-        </w:rPr>
-        <w:t>.</w:t>
-      </w:r>
-      <w:proofErr w:type="spellStart"/>
-      <w:r>
-        <w:t>gitignore</w:t>
-      </w:r>
-      <w:proofErr w:type="spellEnd"/>
-      <w:r>
-        <w:rPr>
-          <w:rFonts w:hint="eastAsia"/>
-        </w:rPr>
-        <w:t>所标识的除外）的动态，一次</w:t>
-      </w:r>
-      <w:r>
-        <w:rPr>
-          <w:rFonts w:hint="eastAsia"/>
-        </w:rPr>
-        <w:t>commit</w:t>
-      </w:r>
-      <w:r>
-        <w:rPr>
-          <w:rFonts w:hint="eastAsia"/>
-        </w:rPr>
-        <w:t>就相当于创建了一次快照。但是就我的实践看，每次</w:t>
-      </w:r>
-      <w:r>
-        <w:rPr>
-          <w:rFonts w:hint="eastAsia"/>
-        </w:rPr>
-        <w:t>commit</w:t>
-      </w:r>
-      <w:r>
-        <w:rPr>
-          <w:rFonts w:hint="eastAsia"/>
-        </w:rPr>
-        <w:t>都会覆盖上次的</w:t>
-      </w:r>
-      <w:r>
-        <w:rPr>
-          <w:rFonts w:hint="eastAsia"/>
-        </w:rPr>
-        <w:t>commit</w:t>
-      </w:r>
-      <w:r>
-        <w:rPr>
-          <w:rFonts w:hint="eastAsia"/>
-        </w:rPr>
-        <w:t>，也就是说我们只能回退到上次的快照，但没办法回到上上次的快照（这也是合理的，不然同一个工程</w:t>
-      </w:r>
-      <w:r>
-        <w:rPr>
-          <w:rFonts w:hint="eastAsia"/>
-        </w:rPr>
-        <w:t>commit</w:t>
-      </w:r>
-      <w:r>
-        <w:rPr>
-          <w:rFonts w:hint="eastAsia"/>
-        </w:rPr>
-        <w:t>几百次以后可能会占据巨大硬盘空间的）。</w:t>
+        <w:t>的那些命令，这里就不多说了，我的桌子前面贴着一张</w:t>
+      </w:r>
+      <w:r>
+        <w:t>GIT CHEAT</w:t>
+      </w:r>
+      <w:r>
+        <w:t xml:space="preserve"> </w:t>
       </w:r>
       <w:bookmarkStart w:id="0" w:name="_GoBack"/>
       <w:bookmarkEnd w:id="0"/>
+      <w:r>
+        <w:t>SHEET</w:t>
+      </w:r>
+      <w:r>
+        <w:rPr>
+          <w:rFonts w:hint="eastAsia"/>
+        </w:rPr>
+        <w:t>，上面都有。</w:t>
+      </w:r>
     </w:p>
+    <w:p/>
     <w:sectPr>
       <w:pgSz w:w="12240" w:h="15840"/>
       <w:pgMar w:top="1440" w:right="1800" w:bottom="1440" w:left="1800" w:header="720" w:footer="720" w:gutter="0"/>
@@ -609,17 +855,17 @@
     <w:lsdException w:name="Hashtag" w:semiHidden="1" w:unhideWhenUsed="1"/>
     <w:lsdException w:name="Unresolved Mention" w:semiHidden="1" w:unhideWhenUsed="1"/>
   </w:latentStyles>
-  <w:style w:type="paragraph" w:default="1" w:styleId="Normal">
+  <w:style w:type="paragraph" w:default="1" w:styleId="a">
     <w:name w:val="Normal"/>
     <w:qFormat/>
   </w:style>
-  <w:style w:type="character" w:default="1" w:styleId="DefaultParagraphFont">
+  <w:style w:type="character" w:default="1" w:styleId="a0">
     <w:name w:val="Default Paragraph Font"/>
     <w:uiPriority w:val="1"/>
     <w:semiHidden/>
     <w:unhideWhenUsed/>
   </w:style>
-  <w:style w:type="table" w:default="1" w:styleId="TableNormal">
+  <w:style w:type="table" w:default="1" w:styleId="a1">
     <w:name w:val="Normal Table"/>
     <w:uiPriority w:val="99"/>
     <w:semiHidden/>
@@ -634,15 +880,15 @@
       </w:tblCellMar>
     </w:tblPr>
   </w:style>
-  <w:style w:type="numbering" w:default="1" w:styleId="NoList">
+  <w:style w:type="numbering" w:default="1" w:styleId="a2">
     <w:name w:val="No List"/>
     <w:uiPriority w:val="99"/>
     <w:semiHidden/>
     <w:unhideWhenUsed/>
   </w:style>
-  <w:style w:type="character" w:styleId="Hyperlink">
+  <w:style w:type="character" w:styleId="a3">
     <w:name w:val="Hyperlink"/>
-    <w:basedOn w:val="DefaultParagraphFont"/>
+    <w:basedOn w:val="a0"/>
     <w:uiPriority w:val="99"/>
     <w:unhideWhenUsed/>
     <w:rsid w:val="002527CB"/>
@@ -651,9 +897,9 @@
       <w:u w:val="single"/>
     </w:rPr>
   </w:style>
-  <w:style w:type="character" w:styleId="UnresolvedMention">
+  <w:style w:type="character" w:styleId="a4">
     <w:name w:val="Unresolved Mention"/>
-    <w:basedOn w:val="DefaultParagraphFont"/>
+    <w:basedOn w:val="a0"/>
     <w:uiPriority w:val="99"/>
     <w:semiHidden/>
     <w:unhideWhenUsed/>

</xml_diff>